<commit_message>
added missing Text template to complete project per program milestones
</commit_message>
<xml_diff>
--- a/Website type_ Blog style gaming.docx
+++ b/Website type_ Blog style gaming.docx
@@ -183,6 +183,32 @@
     <w:p>
       <w:pPr>
         <w:rPr>
+          <w:sz w:val="24"/>
+          <w:szCs w:val="24"/>
+        </w:rPr>
+      </w:pPr>
+      <w:r>
+        <w:rPr>
+          <w:rtl w:val="0"/>
+        </w:rPr>
+      </w:r>
+    </w:p>
+    <w:p>
+      <w:pPr>
+        <w:rPr>
+          <w:sz w:val="24"/>
+          <w:szCs w:val="24"/>
+        </w:rPr>
+      </w:pPr>
+      <w:r>
+        <w:rPr>
+          <w:rtl w:val="0"/>
+        </w:rPr>
+      </w:r>
+    </w:p>
+    <w:p>
+      <w:pPr>
+        <w:rPr>
           <w:b w:val="1"/>
           <w:sz w:val="24"/>
           <w:szCs w:val="24"/>
@@ -480,46 +506,123 @@
       </w:pPr>
       <w:r>
         <w:rPr>
-          <w:b w:val="1"/>
-          <w:sz w:val="24"/>
-          <w:szCs w:val="24"/>
-          <w:rtl w:val="0"/>
-        </w:rPr>
-        <w:t xml:space="preserve">Website purpose</w:t>
-      </w:r>
-    </w:p>
-    <w:p>
-      <w:pPr>
-        <w:rPr>
-          <w:sz w:val="24"/>
-          <w:szCs w:val="24"/>
-        </w:rPr>
-      </w:pPr>
-      <w:r>
-        <w:rPr>
-          <w:rtl w:val="0"/>
-        </w:rPr>
-      </w:r>
-    </w:p>
-    <w:p>
-      <w:pPr>
-        <w:rPr>
-          <w:sz w:val="24"/>
-          <w:szCs w:val="24"/>
-        </w:rPr>
-      </w:pPr>
-      <w:r>
-        <w:rPr>
-          <w:sz w:val="24"/>
-          <w:szCs w:val="24"/>
-          <w:rtl w:val="0"/>
-        </w:rPr>
-        <w:t xml:space="preserve">This gives the player an overview on the game changes. Sometimes it is a little difficult to keep up because they update the game very often and add deals that don't really get promoted as well and allows to open up a conversation on smite and what could change/improve. </w:t>
-      </w:r>
-    </w:p>
-    <w:p>
-      <w:pPr>
-        <w:rPr>
+          <w:rtl w:val="0"/>
+        </w:rPr>
+      </w:r>
+    </w:p>
+    <w:p>
+      <w:pPr>
+        <w:rPr>
+          <w:b w:val="1"/>
+          <w:sz w:val="24"/>
+          <w:szCs w:val="24"/>
+        </w:rPr>
+      </w:pPr>
+      <w:r>
+        <w:rPr>
+          <w:b w:val="1"/>
+          <w:sz w:val="24"/>
+          <w:szCs w:val="24"/>
+          <w:rtl w:val="0"/>
+        </w:rPr>
+        <w:t xml:space="preserve">Text templates</w:t>
+      </w:r>
+    </w:p>
+    <w:p>
+      <w:pPr>
+        <w:numPr>
+          <w:ilvl w:val="0"/>
+          <w:numId w:val="14"/>
+        </w:numPr>
+        <w:ind w:left="720" w:hanging="360"/>
+        <w:rPr>
+          <w:sz w:val="24"/>
+          <w:szCs w:val="24"/>
+        </w:rPr>
+      </w:pPr>
+      <w:r>
+        <w:rPr>
+          <w:sz w:val="24"/>
+          <w:szCs w:val="24"/>
+          <w:rtl w:val="0"/>
+        </w:rPr>
+        <w:t xml:space="preserve">Are you ready to smite?</w:t>
+      </w:r>
+    </w:p>
+    <w:p>
+      <w:pPr>
+        <w:numPr>
+          <w:ilvl w:val="0"/>
+          <w:numId w:val="14"/>
+        </w:numPr>
+        <w:ind w:left="720" w:hanging="360"/>
+        <w:rPr>
+          <w:sz w:val="24"/>
+          <w:szCs w:val="24"/>
+        </w:rPr>
+      </w:pPr>
+      <w:r>
+        <w:rPr>
+          <w:sz w:val="24"/>
+          <w:szCs w:val="24"/>
+          <w:rtl w:val="0"/>
+        </w:rPr>
+        <w:t xml:space="preserve">Play god!</w:t>
+      </w:r>
+    </w:p>
+    <w:p>
+      <w:pPr>
+        <w:numPr>
+          <w:ilvl w:val="0"/>
+          <w:numId w:val="14"/>
+        </w:numPr>
+        <w:ind w:left="720" w:hanging="360"/>
+        <w:rPr>
+          <w:sz w:val="24"/>
+          <w:szCs w:val="24"/>
+        </w:rPr>
+      </w:pPr>
+      <w:r>
+        <w:rPr>
+          <w:sz w:val="24"/>
+          <w:szCs w:val="24"/>
+          <w:rtl w:val="0"/>
+        </w:rPr>
+        <w:t xml:space="preserve">Are you the new King/Queen of Olympus?</w:t>
+      </w:r>
+    </w:p>
+    <w:p>
+      <w:pPr>
+        <w:rPr>
+          <w:b w:val="1"/>
+          <w:sz w:val="24"/>
+          <w:szCs w:val="24"/>
+        </w:rPr>
+      </w:pPr>
+      <w:r>
+        <w:rPr>
+          <w:rtl w:val="0"/>
+        </w:rPr>
+      </w:r>
+    </w:p>
+    <w:p>
+      <w:pPr>
+        <w:rPr>
+          <w:b w:val="1"/>
+          <w:sz w:val="24"/>
+          <w:szCs w:val="24"/>
+        </w:rPr>
+      </w:pPr>
+      <w:r>
+        <w:rPr>
+          <w:rtl w:val="0"/>
+        </w:rPr>
+      </w:r>
+    </w:p>
+    <w:p>
+      <w:pPr>
+        <w:rPr>
+          <w:b w:val="1"/>
           <w:sz w:val="24"/>
           <w:szCs w:val="24"/>
         </w:rPr>
@@ -1824,7 +1927,7 @@
           <w:szCs w:val="26"/>
           <w:rtl w:val="0"/>
         </w:rPr>
-        <w:t xml:space="preserve">These colors resemble to Smite website/colors and I wanted to do these colors on the base page and when the colors for each god I want to change the colors for their pages as well.</w:t>
+        <w:t xml:space="preserve">These colors resemble the Smite website/colors and I wanted to do these colors on the base page and when the colors for each god I want to change the colors for their pages as well.</w:t>
       </w:r>
     </w:p>
     <w:p>
@@ -2703,12 +2806,12 @@
             <wp:extent cx="7772400" cy="3371580"/>
             <wp:effectExtent b="0" l="0" r="0" t="0"/>
             <wp:wrapNone/>
-            <wp:docPr id="3" name="image2.png"/>
+            <wp:docPr id="3" name="image4.png"/>
             <a:graphic>
               <a:graphicData uri="http://schemas.openxmlformats.org/drawingml/2006/picture">
                 <pic:pic>
                   <pic:nvPicPr>
-                    <pic:cNvPr id="0" name="image2.png"/>
+                    <pic:cNvPr id="0" name="image4.png"/>
                     <pic:cNvPicPr preferRelativeResize="0"/>
                   </pic:nvPicPr>
                   <pic:blipFill>
@@ -3050,12 +3153,12 @@
           <wp:inline distB="114300" distT="114300" distL="114300" distR="114300">
             <wp:extent cx="5943600" cy="6146800"/>
             <wp:effectExtent b="0" l="0" r="0" t="0"/>
-            <wp:docPr id="1" name="image1.png"/>
+            <wp:docPr id="1" name="image2.png"/>
             <a:graphic>
               <a:graphicData uri="http://schemas.openxmlformats.org/drawingml/2006/picture">
                 <pic:pic>
                   <pic:nvPicPr>
-                    <pic:cNvPr id="0" name="image1.png"/>
+                    <pic:cNvPr id="0" name="image2.png"/>
                     <pic:cNvPicPr preferRelativeResize="0"/>
                   </pic:nvPicPr>
                   <pic:blipFill>
@@ -3089,12 +3192,12 @@
           <wp:inline distB="114300" distT="114300" distL="114300" distR="114300">
             <wp:extent cx="5943600" cy="4495800"/>
             <wp:effectExtent b="0" l="0" r="0" t="0"/>
-            <wp:docPr id="4" name="image3.png"/>
+            <wp:docPr id="4" name="image1.png"/>
             <a:graphic>
               <a:graphicData uri="http://schemas.openxmlformats.org/drawingml/2006/picture">
                 <pic:pic>
                   <pic:nvPicPr>
-                    <pic:cNvPr id="0" name="image3.png"/>
+                    <pic:cNvPr id="0" name="image1.png"/>
                     <pic:cNvPicPr preferRelativeResize="0"/>
                   </pic:nvPicPr>
                   <pic:blipFill>
@@ -3128,12 +3231,12 @@
           <wp:inline distB="114300" distT="114300" distL="114300" distR="114300">
             <wp:extent cx="5943600" cy="4381500"/>
             <wp:effectExtent b="0" l="0" r="0" t="0"/>
-            <wp:docPr id="2" name="image4.png"/>
+            <wp:docPr id="2" name="image3.png"/>
             <a:graphic>
               <a:graphicData uri="http://schemas.openxmlformats.org/drawingml/2006/picture">
                 <pic:pic>
                   <pic:nvPicPr>
-                    <pic:cNvPr id="0" name="image4.png"/>
+                    <pic:cNvPr id="0" name="image3.png"/>
                     <pic:cNvPicPr preferRelativeResize="0"/>
                   </pic:nvPicPr>
                   <pic:blipFill>
@@ -4596,6 +4699,116 @@
       <w:numFmt w:val="lowerRoman"/>
       <w:lvlText w:val="%9."/>
       <w:lvlJc w:val="right"/>
+      <w:pPr>
+        <w:ind w:left="6480" w:hanging="360"/>
+      </w:pPr>
+      <w:rPr>
+        <w:u w:val="none"/>
+      </w:rPr>
+    </w:lvl>
+  </w:abstractNum>
+  <w:abstractNum w:abstractNumId="14">
+    <w:lvl w:ilvl="0">
+      <w:start w:val="1"/>
+      <w:numFmt w:val="bullet"/>
+      <w:lvlText w:val="●"/>
+      <w:lvlJc w:val="left"/>
+      <w:pPr>
+        <w:ind w:left="720" w:hanging="360"/>
+      </w:pPr>
+      <w:rPr>
+        <w:u w:val="none"/>
+      </w:rPr>
+    </w:lvl>
+    <w:lvl w:ilvl="1">
+      <w:start w:val="1"/>
+      <w:numFmt w:val="bullet"/>
+      <w:lvlText w:val="○"/>
+      <w:lvlJc w:val="left"/>
+      <w:pPr>
+        <w:ind w:left="1440" w:hanging="360"/>
+      </w:pPr>
+      <w:rPr>
+        <w:u w:val="none"/>
+      </w:rPr>
+    </w:lvl>
+    <w:lvl w:ilvl="2">
+      <w:start w:val="1"/>
+      <w:numFmt w:val="bullet"/>
+      <w:lvlText w:val="■"/>
+      <w:lvlJc w:val="left"/>
+      <w:pPr>
+        <w:ind w:left="2160" w:hanging="360"/>
+      </w:pPr>
+      <w:rPr>
+        <w:u w:val="none"/>
+      </w:rPr>
+    </w:lvl>
+    <w:lvl w:ilvl="3">
+      <w:start w:val="1"/>
+      <w:numFmt w:val="bullet"/>
+      <w:lvlText w:val="●"/>
+      <w:lvlJc w:val="left"/>
+      <w:pPr>
+        <w:ind w:left="2880" w:hanging="360"/>
+      </w:pPr>
+      <w:rPr>
+        <w:u w:val="none"/>
+      </w:rPr>
+    </w:lvl>
+    <w:lvl w:ilvl="4">
+      <w:start w:val="1"/>
+      <w:numFmt w:val="bullet"/>
+      <w:lvlText w:val="○"/>
+      <w:lvlJc w:val="left"/>
+      <w:pPr>
+        <w:ind w:left="3600" w:hanging="360"/>
+      </w:pPr>
+      <w:rPr>
+        <w:u w:val="none"/>
+      </w:rPr>
+    </w:lvl>
+    <w:lvl w:ilvl="5">
+      <w:start w:val="1"/>
+      <w:numFmt w:val="bullet"/>
+      <w:lvlText w:val="■"/>
+      <w:lvlJc w:val="left"/>
+      <w:pPr>
+        <w:ind w:left="4320" w:hanging="360"/>
+      </w:pPr>
+      <w:rPr>
+        <w:u w:val="none"/>
+      </w:rPr>
+    </w:lvl>
+    <w:lvl w:ilvl="6">
+      <w:start w:val="1"/>
+      <w:numFmt w:val="bullet"/>
+      <w:lvlText w:val="●"/>
+      <w:lvlJc w:val="left"/>
+      <w:pPr>
+        <w:ind w:left="5040" w:hanging="360"/>
+      </w:pPr>
+      <w:rPr>
+        <w:u w:val="none"/>
+      </w:rPr>
+    </w:lvl>
+    <w:lvl w:ilvl="7">
+      <w:start w:val="1"/>
+      <w:numFmt w:val="bullet"/>
+      <w:lvlText w:val="○"/>
+      <w:lvlJc w:val="left"/>
+      <w:pPr>
+        <w:ind w:left="5760" w:hanging="360"/>
+      </w:pPr>
+      <w:rPr>
+        <w:u w:val="none"/>
+      </w:rPr>
+    </w:lvl>
+    <w:lvl w:ilvl="8">
+      <w:start w:val="1"/>
+      <w:numFmt w:val="bullet"/>
+      <w:lvlText w:val="■"/>
+      <w:lvlJc w:val="left"/>
       <w:pPr>
         <w:ind w:left="6480" w:hanging="360"/>
       </w:pPr>
@@ -4642,6 +4855,9 @@
   </w:num>
   <w:num w:numId="13">
     <w:abstractNumId w:val="13"/>
+  </w:num>
+  <w:num w:numId="14">
+    <w:abstractNumId w:val="14"/>
   </w:num>
 </w:numbering>
 </file>

</xml_diff>